<commit_message>
Wed Apr  1 10:49:27 MDT 2015
</commit_message>
<xml_diff>
--- a/Documents/23Feb15_Shelley_Moom_Paper_Outline.docx
+++ b/Documents/23Feb15_Shelley_Moom_Paper_Outline.docx
@@ -10,8 +10,6 @@
           <w:b/>
         </w:rPr>
       </w:pPr>
-      <w:bookmarkStart w:id="0" w:name="_GoBack"/>
-      <w:bookmarkEnd w:id="0"/>
       <w:r>
         <w:rPr>
           <w:rFonts w:ascii="Times" w:hAnsi="Times"/>
@@ -194,215 +192,144 @@
         <w:rPr>
           <w:rFonts w:ascii="Times" w:hAnsi="Times"/>
         </w:rPr>
-        <w:t xml:space="preserve">Mumtahena </w:t>
+        <w:t>Mumtahena Rahman</w:t>
+      </w:r>
+      <w:r>
+        <w:rPr>
+          <w:rFonts w:ascii="Times" w:hAnsi="Times"/>
+          <w:vertAlign w:val="superscript"/>
+        </w:rPr>
+        <w:t>1</w:t>
+      </w:r>
+      <w:r>
+        <w:rPr>
+          <w:rFonts w:ascii="Times" w:hAnsi="Times"/>
+        </w:rPr>
+        <w:t>, Shelley MacNeil</w:t>
+      </w:r>
+      <w:r>
+        <w:rPr>
+          <w:rFonts w:ascii="Times" w:hAnsi="Times"/>
+          <w:vertAlign w:val="superscript"/>
+        </w:rPr>
+        <w:t>2</w:t>
+      </w:r>
+      <w:r>
+        <w:rPr>
+          <w:rFonts w:ascii="Times" w:hAnsi="Times"/>
+        </w:rPr>
+        <w:t>, Laurie K Jackson</w:t>
+      </w:r>
+      <w:r>
+        <w:rPr>
+          <w:rFonts w:ascii="Times" w:hAnsi="Times"/>
+          <w:vertAlign w:val="superscript"/>
+        </w:rPr>
+        <w:t>2</w:t>
+      </w:r>
+      <w:r>
+        <w:rPr>
+          <w:rFonts w:ascii="Times" w:hAnsi="Times"/>
+        </w:rPr>
+        <w:t>, David</w:t>
+      </w:r>
+      <w:r>
+        <w:rPr>
+          <w:rFonts w:ascii="Times" w:hAnsi="Times"/>
+        </w:rPr>
+        <w:t xml:space="preserve"> Jenkins</w:t>
+      </w:r>
+      <w:r>
+        <w:rPr>
+          <w:rFonts w:ascii="Times" w:hAnsi="Times"/>
+        </w:rPr>
+        <w:t>, Paula</w:t>
+      </w:r>
+      <w:r>
+        <w:rPr>
+          <w:rFonts w:ascii="Times" w:hAnsi="Times"/>
+        </w:rPr>
+        <w:t xml:space="preserve"> Hoffman</w:t>
+      </w:r>
+      <w:r>
+        <w:rPr>
+          <w:rFonts w:ascii="Times" w:hAnsi="Times"/>
+        </w:rPr>
+        <w:t>, Stephen Piccolo</w:t>
+      </w:r>
+      <w:r>
+        <w:rPr>
+          <w:rFonts w:ascii="Times" w:hAnsi="Times"/>
+          <w:vertAlign w:val="superscript"/>
+        </w:rPr>
+        <w:t>2, 3</w:t>
+      </w:r>
+      <w:r>
+        <w:rPr>
+          <w:rFonts w:ascii="Times" w:hAnsi="Times"/>
+        </w:rPr>
+        <w:t xml:space="preserve">, Laura M  </w:t>
       </w:r>
       <w:proofErr w:type="spellStart"/>
       <w:r>
         <w:rPr>
           <w:rFonts w:ascii="Times" w:hAnsi="Times"/>
         </w:rPr>
-        <w:t>Rahman</w:t>
+        <w:t>Heiser</w:t>
+      </w:r>
+      <w:proofErr w:type="spellEnd"/>
+      <w:r>
+        <w:rPr>
+          <w:rFonts w:ascii="Times" w:hAnsi="Times"/>
+        </w:rPr>
+        <w:t xml:space="preserve"> </w:t>
       </w:r>
       <w:r>
         <w:rPr>
           <w:rFonts w:ascii="Times" w:hAnsi="Times"/>
           <w:vertAlign w:val="superscript"/>
         </w:rPr>
-        <w:t>1</w:t>
-      </w:r>
-      <w:proofErr w:type="spellEnd"/>
-      <w:r>
-        <w:rPr>
-          <w:rFonts w:ascii="Times" w:hAnsi="Times"/>
-        </w:rPr>
-        <w:t xml:space="preserve">, Shelley </w:t>
-      </w:r>
-      <w:proofErr w:type="spellStart"/>
-      <w:r>
-        <w:rPr>
-          <w:rFonts w:ascii="Times" w:hAnsi="Times"/>
-        </w:rPr>
-        <w:t>MacNeil</w:t>
+        <w:t>4</w:t>
+      </w:r>
+      <w:r>
+        <w:rPr>
+          <w:rFonts w:ascii="Times" w:hAnsi="Times"/>
+        </w:rPr>
+        <w:t>, Joe W. Gray</w:t>
       </w:r>
       <w:r>
         <w:rPr>
           <w:rFonts w:ascii="Times" w:hAnsi="Times"/>
           <w:vertAlign w:val="superscript"/>
         </w:rPr>
+        <w:t>4</w:t>
+      </w:r>
+      <w:r>
+        <w:rPr>
+          <w:rFonts w:ascii="Times" w:hAnsi="Times"/>
+        </w:rPr>
+        <w:t>, Evan W Johnson</w:t>
+      </w:r>
+      <w:r>
+        <w:rPr>
+          <w:rFonts w:ascii="Times" w:hAnsi="Times"/>
+          <w:vertAlign w:val="superscript"/>
+        </w:rPr>
+        <w:t>3</w:t>
+      </w:r>
+      <w:r>
+        <w:rPr>
+          <w:rFonts w:ascii="Times" w:hAnsi="Times"/>
+        </w:rPr>
+        <w:t>, Andrea H Bild</w:t>
+      </w:r>
+      <w:r>
+        <w:rPr>
+          <w:rFonts w:ascii="Times" w:hAnsi="Times"/>
+          <w:vertAlign w:val="superscript"/>
+        </w:rPr>
         <w:t>2</w:t>
       </w:r>
-      <w:proofErr w:type="spellEnd"/>
-      <w:r>
-        <w:rPr>
-          <w:rFonts w:ascii="Times" w:hAnsi="Times"/>
-        </w:rPr>
-        <w:t xml:space="preserve">, Laurie K </w:t>
-      </w:r>
-      <w:proofErr w:type="spellStart"/>
-      <w:r>
-        <w:rPr>
-          <w:rFonts w:ascii="Times" w:hAnsi="Times"/>
-        </w:rPr>
-        <w:t>Jackson</w:t>
-      </w:r>
-      <w:r>
-        <w:rPr>
-          <w:rFonts w:ascii="Times" w:hAnsi="Times"/>
-          <w:vertAlign w:val="superscript"/>
-        </w:rPr>
-        <w:t>2</w:t>
-      </w:r>
-      <w:proofErr w:type="spellEnd"/>
-      <w:r>
-        <w:rPr>
-          <w:rFonts w:ascii="Times" w:hAnsi="Times"/>
-        </w:rPr>
-        <w:t>, David</w:t>
-      </w:r>
-      <w:r>
-        <w:rPr>
-          <w:rFonts w:ascii="Times" w:hAnsi="Times"/>
-        </w:rPr>
-        <w:t xml:space="preserve"> Jenkins</w:t>
-      </w:r>
-      <w:r>
-        <w:rPr>
-          <w:rFonts w:ascii="Times" w:hAnsi="Times"/>
-        </w:rPr>
-        <w:t>, Paula</w:t>
-      </w:r>
-      <w:r>
-        <w:rPr>
-          <w:rFonts w:ascii="Times" w:hAnsi="Times"/>
-        </w:rPr>
-        <w:t xml:space="preserve"> Hoffman</w:t>
-      </w:r>
-      <w:r>
-        <w:rPr>
-          <w:rFonts w:ascii="Times" w:hAnsi="Times"/>
-        </w:rPr>
-        <w:t xml:space="preserve">, Stephen </w:t>
-      </w:r>
-      <w:proofErr w:type="spellStart"/>
-      <w:r>
-        <w:rPr>
-          <w:rFonts w:ascii="Times" w:hAnsi="Times"/>
-        </w:rPr>
-        <w:t>Piccolo</w:t>
-      </w:r>
-      <w:r>
-        <w:rPr>
-          <w:rFonts w:ascii="Times" w:hAnsi="Times"/>
-          <w:vertAlign w:val="superscript"/>
-        </w:rPr>
-        <w:t>2</w:t>
-      </w:r>
-      <w:proofErr w:type="spellEnd"/>
-      <w:r>
-        <w:rPr>
-          <w:rFonts w:ascii="Times" w:hAnsi="Times"/>
-          <w:vertAlign w:val="superscript"/>
-        </w:rPr>
-        <w:t>, 3</w:t>
-      </w:r>
-      <w:r>
-        <w:rPr>
-          <w:rFonts w:ascii="Times" w:hAnsi="Times"/>
-        </w:rPr>
-        <w:t xml:space="preserve">, Laura </w:t>
-      </w:r>
-      <w:proofErr w:type="gramStart"/>
-      <w:r>
-        <w:rPr>
-          <w:rFonts w:ascii="Times" w:hAnsi="Times"/>
-        </w:rPr>
-        <w:t xml:space="preserve">M  </w:t>
-      </w:r>
-      <w:proofErr w:type="spellStart"/>
-      <w:r>
-        <w:rPr>
-          <w:rFonts w:ascii="Times" w:hAnsi="Times"/>
-        </w:rPr>
-        <w:t>Heiser</w:t>
-      </w:r>
-      <w:proofErr w:type="spellEnd"/>
-      <w:proofErr w:type="gramEnd"/>
-      <w:r>
-        <w:rPr>
-          <w:rFonts w:ascii="Times" w:hAnsi="Times"/>
-        </w:rPr>
-        <w:t xml:space="preserve"> </w:t>
-      </w:r>
-      <w:r>
-        <w:rPr>
-          <w:rFonts w:ascii="Times" w:hAnsi="Times"/>
-          <w:vertAlign w:val="superscript"/>
-        </w:rPr>
-        <w:t>4</w:t>
-      </w:r>
-      <w:r>
-        <w:rPr>
-          <w:rFonts w:ascii="Times" w:hAnsi="Times"/>
-        </w:rPr>
-        <w:t xml:space="preserve">, Joe W. </w:t>
-      </w:r>
-      <w:proofErr w:type="spellStart"/>
-      <w:r>
-        <w:rPr>
-          <w:rFonts w:ascii="Times" w:hAnsi="Times"/>
-        </w:rPr>
-        <w:t>Gray</w:t>
-      </w:r>
-      <w:r>
-        <w:rPr>
-          <w:rFonts w:ascii="Times" w:hAnsi="Times"/>
-          <w:vertAlign w:val="superscript"/>
-        </w:rPr>
-        <w:t>4</w:t>
-      </w:r>
-      <w:proofErr w:type="spellEnd"/>
-      <w:r>
-        <w:rPr>
-          <w:rFonts w:ascii="Times" w:hAnsi="Times"/>
-        </w:rPr>
-        <w:t xml:space="preserve">, Evan W </w:t>
-      </w:r>
-      <w:proofErr w:type="spellStart"/>
-      <w:r>
-        <w:rPr>
-          <w:rFonts w:ascii="Times" w:hAnsi="Times"/>
-        </w:rPr>
-        <w:t>Johnson</w:t>
-      </w:r>
-      <w:r>
-        <w:rPr>
-          <w:rFonts w:ascii="Times" w:hAnsi="Times"/>
-          <w:vertAlign w:val="superscript"/>
-        </w:rPr>
-        <w:t>3</w:t>
-      </w:r>
-      <w:proofErr w:type="spellEnd"/>
-      <w:r>
-        <w:rPr>
-          <w:rFonts w:ascii="Times" w:hAnsi="Times"/>
-        </w:rPr>
-        <w:t xml:space="preserve">, Andrea H </w:t>
-      </w:r>
-      <w:proofErr w:type="spellStart"/>
-      <w:r>
-        <w:rPr>
-          <w:rFonts w:ascii="Times" w:hAnsi="Times"/>
-        </w:rPr>
-        <w:t>Bild</w:t>
-      </w:r>
-      <w:r>
-        <w:rPr>
-          <w:rFonts w:ascii="Times" w:hAnsi="Times"/>
-          <w:vertAlign w:val="superscript"/>
-        </w:rPr>
-        <w:t>2</w:t>
-      </w:r>
-      <w:proofErr w:type="spellEnd"/>
     </w:p>
     <w:p>
       <w:pPr>
@@ -601,21 +528,7 @@
         <w:rPr>
           <w:rFonts w:ascii="Times" w:hAnsi="Times"/>
         </w:rPr>
-        <w:t>/</w:t>
-      </w:r>
-      <w:proofErr w:type="spellStart"/>
-      <w:r>
-        <w:rPr>
-          <w:rFonts w:ascii="Times" w:hAnsi="Times"/>
-        </w:rPr>
-        <w:t>IGF1R</w:t>
-      </w:r>
-      <w:proofErr w:type="spellEnd"/>
-      <w:r>
-        <w:rPr>
-          <w:rFonts w:ascii="Times" w:hAnsi="Times"/>
-        </w:rPr>
-        <w:t>/HER/ERK</w:t>
+        <w:t>/IGF1R/HER/ERK</w:t>
       </w:r>
       <w:r>
         <w:rPr>
@@ -693,49 +606,21 @@
         <w:rPr>
           <w:rFonts w:ascii="Times" w:hAnsi="Times"/>
         </w:rPr>
-        <w:t xml:space="preserve"> of pathway elements using adenovirus in </w:t>
-      </w:r>
-      <w:proofErr w:type="spellStart"/>
-      <w:r>
-        <w:rPr>
-          <w:rFonts w:ascii="Times" w:hAnsi="Times"/>
-        </w:rPr>
-        <w:t>HMEC</w:t>
-      </w:r>
-      <w:proofErr w:type="spellEnd"/>
-      <w:r>
-        <w:rPr>
-          <w:rFonts w:ascii="Times" w:hAnsi="Times"/>
-        </w:rPr>
-        <w:t xml:space="preserve"> cells</w:t>
-      </w:r>
-    </w:p>
-    <w:p>
-      <w:pPr>
-        <w:rPr>
-          <w:rFonts w:ascii="Times" w:hAnsi="Times"/>
-        </w:rPr>
-      </w:pPr>
-      <w:r>
-        <w:rPr>
-          <w:rFonts w:ascii="Times" w:hAnsi="Times"/>
-        </w:rPr>
-        <w:tab/>
-        <w:t xml:space="preserve">- Virus we used, infection time, </w:t>
-      </w:r>
-      <w:proofErr w:type="spellStart"/>
-      <w:r>
-        <w:rPr>
-          <w:rFonts w:ascii="Times" w:hAnsi="Times"/>
-        </w:rPr>
-        <w:t>MOI</w:t>
-      </w:r>
-      <w:proofErr w:type="spellEnd"/>
-      <w:r>
-        <w:rPr>
-          <w:rFonts w:ascii="Times" w:hAnsi="Times"/>
-        </w:rPr>
-        <w:t xml:space="preserve">, all the specifics </w:t>
+        <w:t xml:space="preserve"> of pathway elements using adenovirus in HMEC cells</w:t>
+      </w:r>
+    </w:p>
+    <w:p>
+      <w:pPr>
+        <w:rPr>
+          <w:rFonts w:ascii="Times" w:hAnsi="Times"/>
+        </w:rPr>
+      </w:pPr>
+      <w:r>
+        <w:rPr>
+          <w:rFonts w:ascii="Times" w:hAnsi="Times"/>
+        </w:rPr>
+        <w:tab/>
+        <w:t xml:space="preserve">- Virus we used, infection time, MOI, all the specifics </w:t>
       </w:r>
     </w:p>
     <w:p>
@@ -839,21 +724,7 @@
           <w:rFonts w:ascii="Times" w:hAnsi="Times"/>
         </w:rPr>
         <w:tab/>
-        <w:t>Sequencing methods, processing (</w:t>
-      </w:r>
-      <w:proofErr w:type="spellStart"/>
-      <w:r>
-        <w:rPr>
-          <w:rFonts w:ascii="Times" w:hAnsi="Times"/>
-        </w:rPr>
-        <w:t>Rsubread</w:t>
-      </w:r>
-      <w:proofErr w:type="spellEnd"/>
-      <w:r>
-        <w:rPr>
-          <w:rFonts w:ascii="Times" w:hAnsi="Times"/>
-        </w:rPr>
-        <w:t>), normalization, batch adjusting</w:t>
+        <w:t>Sequencing methods, processing (Rsubread), normalization, batch adjusting</w:t>
       </w:r>
     </w:p>
     <w:p>
@@ -883,16 +754,8 @@
           <w:rFonts w:ascii="Times" w:hAnsi="Times"/>
         </w:rPr>
         <w:tab/>
-        <w:t xml:space="preserve">- </w:t>
-      </w:r>
-      <w:proofErr w:type="spellStart"/>
-      <w:r>
-        <w:rPr>
-          <w:rFonts w:ascii="Times" w:hAnsi="Times"/>
-        </w:rPr>
-        <w:t>ICBP</w:t>
-      </w:r>
-      <w:proofErr w:type="spellEnd"/>
+        <w:t>- ICBP</w:t>
+      </w:r>
     </w:p>
     <w:p>
       <w:pPr>
@@ -906,16 +769,8 @@
           <w:rFonts w:ascii="Times" w:hAnsi="Times"/>
         </w:rPr>
         <w:tab/>
-        <w:t xml:space="preserve">- </w:t>
-      </w:r>
-      <w:proofErr w:type="spellStart"/>
-      <w:r>
-        <w:rPr>
-          <w:rFonts w:ascii="Times" w:hAnsi="Times"/>
-        </w:rPr>
-        <w:t>CCLE</w:t>
-      </w:r>
-      <w:proofErr w:type="spellEnd"/>
+        <w:t>- CCLE</w:t>
+      </w:r>
     </w:p>
     <w:p>
       <w:pPr>
@@ -997,7 +852,6 @@
           <w:rFonts w:ascii="Times" w:hAnsi="Times"/>
         </w:rPr>
       </w:pPr>
-      <w:proofErr w:type="gramStart"/>
       <w:r>
         <w:rPr>
           <w:rFonts w:ascii="Times" w:hAnsi="Times"/>
@@ -1008,14 +862,7 @@
         <w:rPr>
           <w:rFonts w:ascii="Times" w:hAnsi="Times"/>
         </w:rPr>
-        <w:t xml:space="preserve"> Validating</w:t>
-      </w:r>
-      <w:proofErr w:type="gramEnd"/>
-      <w:r>
-        <w:rPr>
-          <w:rFonts w:ascii="Times" w:hAnsi="Times"/>
-        </w:rPr>
-        <w:t xml:space="preserve"> finding in cell lines and patient cells</w:t>
+        <w:t xml:space="preserve"> Validating finding in cell lines and patient cells</w:t>
       </w:r>
     </w:p>
     <w:p>
@@ -1127,21 +974,7 @@
         <w:rPr>
           <w:rFonts w:ascii="Times" w:hAnsi="Times"/>
         </w:rPr>
-        <w:t xml:space="preserve">, HER2, </w:t>
-      </w:r>
-      <w:proofErr w:type="spellStart"/>
-      <w:r>
-        <w:rPr>
-          <w:rFonts w:ascii="Times" w:hAnsi="Times"/>
-        </w:rPr>
-        <w:t>IGF1R</w:t>
-      </w:r>
-      <w:proofErr w:type="spellEnd"/>
-      <w:r>
-        <w:rPr>
-          <w:rFonts w:ascii="Times" w:hAnsi="Times"/>
-        </w:rPr>
-        <w:t>, BAD, ERK</w:t>
+        <w:t>, HER2, IGF1R, BAD, ERK</w:t>
       </w:r>
       <w:r>
         <w:rPr>
@@ -1159,21 +992,7 @@
         <w:rPr>
           <w:rFonts w:ascii="Times" w:hAnsi="Times"/>
         </w:rPr>
-        <w:t xml:space="preserve">rrelate with </w:t>
-      </w:r>
-      <w:proofErr w:type="spellStart"/>
-      <w:r>
-        <w:rPr>
-          <w:rFonts w:ascii="Times" w:hAnsi="Times"/>
-        </w:rPr>
-        <w:t>ICBP</w:t>
-      </w:r>
-      <w:proofErr w:type="spellEnd"/>
-      <w:r>
-        <w:rPr>
-          <w:rFonts w:ascii="Times" w:hAnsi="Times"/>
-        </w:rPr>
-        <w:t xml:space="preserve"> drug response </w:t>
+        <w:t xml:space="preserve">rrelate with ICBP drug response </w:t>
       </w:r>
       <w:r>
         <w:rPr>
@@ -1233,14 +1052,7 @@
         <w:rPr>
           <w:rFonts w:ascii="Times" w:hAnsi="Times"/>
         </w:rPr>
-        <w:t xml:space="preserve">Boxplot for sensitive and resistance for each </w:t>
-      </w:r>
-      <w:proofErr w:type="gramStart"/>
-      <w:r>
-        <w:rPr>
-          <w:rFonts w:ascii="Times" w:hAnsi="Times"/>
-        </w:rPr>
-        <w:t>signature</w:t>
+        <w:t>Boxplot for sensitive and resistance for each signature</w:t>
       </w:r>
       <w:r>
         <w:rPr>
@@ -1249,7 +1061,6 @@
         <w:t>(</w:t>
       </w:r>
       <w:proofErr w:type="spellStart"/>
-      <w:proofErr w:type="gramEnd"/>
       <w:r>
         <w:rPr>
           <w:rFonts w:ascii="Times" w:hAnsi="Times"/>
@@ -1322,14 +1133,12 @@
           <w:rFonts w:ascii="Times" w:hAnsi="Times"/>
         </w:rPr>
       </w:pPr>
-      <w:proofErr w:type="spellStart"/>
       <w:r>
         <w:rPr>
           <w:rFonts w:ascii="Times" w:hAnsi="Times"/>
         </w:rPr>
         <w:t>ICBP</w:t>
       </w:r>
-      <w:proofErr w:type="spellEnd"/>
       <w:r>
         <w:rPr>
           <w:rFonts w:ascii="Times" w:hAnsi="Times"/>
@@ -1361,6 +1170,41 @@
           <w:rFonts w:ascii="Times" w:hAnsi="Times"/>
         </w:rPr>
       </w:pPr>
+      <w:r>
+        <w:rPr>
+          <w:rFonts w:ascii="Times" w:hAnsi="Times"/>
+        </w:rPr>
+        <w:t>**</w:t>
+      </w:r>
+      <w:proofErr w:type="spellStart"/>
+      <w:r>
+        <w:rPr>
+          <w:rFonts w:ascii="Times" w:hAnsi="Times"/>
+        </w:rPr>
+        <w:t>Balko</w:t>
+      </w:r>
+      <w:proofErr w:type="spellEnd"/>
+      <w:r>
+        <w:rPr>
+          <w:rFonts w:ascii="Times" w:hAnsi="Times"/>
+        </w:rPr>
+        <w:t xml:space="preserve"> et al. DUSP4, a negative regulator of ERK1 &amp; 2 </w:t>
+      </w:r>
+    </w:p>
+    <w:p>
+      <w:pPr>
+        <w:rPr>
+          <w:rFonts w:ascii="Times" w:hAnsi="Times"/>
+        </w:rPr>
+      </w:pPr>
+      <w:r>
+        <w:rPr>
+          <w:rFonts w:ascii="Times" w:hAnsi="Times"/>
+        </w:rPr>
+        <w:t>DUSP4 loss after chemo correlates with poor patient outcome by activating RAS-ERK pathway</w:t>
+      </w:r>
+      <w:bookmarkStart w:id="0" w:name="_GoBack"/>
+      <w:bookmarkEnd w:id="0"/>
     </w:p>
     <w:p>
       <w:pPr>
@@ -1457,79 +1301,579 @@
           <w:rFonts w:ascii="Times" w:hAnsi="Times"/>
         </w:rPr>
         <w:tab/>
+        <w:t>- GDSC or CCLE</w:t>
+      </w:r>
+    </w:p>
+    <w:p>
+      <w:pPr>
+        <w:ind w:left="720"/>
+        <w:rPr>
+          <w:rFonts w:ascii="Times" w:hAnsi="Times"/>
+        </w:rPr>
+      </w:pPr>
+      <w:r>
+        <w:rPr>
+          <w:rFonts w:ascii="Times" w:hAnsi="Times"/>
+        </w:rPr>
+        <w:tab/>
+      </w:r>
+      <w:r>
+        <w:rPr>
+          <w:rFonts w:ascii="Times" w:hAnsi="Times"/>
+        </w:rPr>
+        <w:tab/>
+        <w:t>- Probably can’t do with TCGA</w:t>
+      </w:r>
+    </w:p>
+    <w:p>
+      <w:pPr>
+        <w:ind w:left="720"/>
+        <w:rPr>
+          <w:rFonts w:ascii="Times" w:hAnsi="Times"/>
+        </w:rPr>
+      </w:pPr>
+      <w:r>
+        <w:rPr>
+          <w:rFonts w:ascii="Times" w:hAnsi="Times"/>
+        </w:rPr>
+        <w:tab/>
+        <w:t>2) Breast cancer cell lines in the lab</w:t>
+      </w:r>
+    </w:p>
+    <w:p>
+      <w:pPr>
+        <w:ind w:left="1440"/>
+        <w:rPr>
+          <w:rFonts w:ascii="Times" w:hAnsi="Times"/>
+        </w:rPr>
+      </w:pPr>
+      <w:r>
+        <w:rPr>
+          <w:rFonts w:ascii="Times" w:hAnsi="Times"/>
+        </w:rPr>
+        <w:t>3)</w:t>
+      </w:r>
+      <w:r>
+        <w:rPr>
+          <w:rFonts w:ascii="Times" w:hAnsi="Times"/>
+          <w:i/>
+        </w:rPr>
+        <w:t xml:space="preserve"> </w:t>
+      </w:r>
+      <w:r>
+        <w:rPr>
+          <w:rFonts w:ascii="Times" w:hAnsi="Times"/>
+        </w:rPr>
+        <w:t>Patient cells pleural effusions</w:t>
+      </w:r>
+    </w:p>
+    <w:p>
+      <w:pPr>
+        <w:ind w:left="1440"/>
+        <w:rPr>
+          <w:rFonts w:ascii="Times" w:hAnsi="Times"/>
+        </w:rPr>
+      </w:pPr>
+      <w:r>
+        <w:rPr>
+          <w:rFonts w:ascii="Times" w:hAnsi="Times"/>
+        </w:rPr>
+        <w:tab/>
+        <w:t xml:space="preserve">- Test the EC50 for </w:t>
+      </w:r>
+      <w:proofErr w:type="spellStart"/>
+      <w:r>
+        <w:rPr>
+          <w:rFonts w:ascii="Times" w:hAnsi="Times"/>
+        </w:rPr>
+        <w:t>sigmaAKT</w:t>
+      </w:r>
+      <w:proofErr w:type="spellEnd"/>
+      <w:r>
+        <w:rPr>
+          <w:rFonts w:ascii="Times" w:hAnsi="Times"/>
+        </w:rPr>
+        <w:t xml:space="preserve"> </w:t>
+      </w:r>
+    </w:p>
+    <w:p>
+      <w:pPr>
+        <w:ind w:left="1440"/>
+        <w:rPr>
+          <w:rFonts w:ascii="Times" w:hAnsi="Times"/>
+        </w:rPr>
+      </w:pPr>
+    </w:p>
+    <w:p>
+      <w:pPr>
+        <w:rPr>
+          <w:rFonts w:ascii="Times" w:hAnsi="Times"/>
+          <w:i/>
+        </w:rPr>
+      </w:pPr>
+      <w:r>
+        <w:rPr>
+          <w:rFonts w:ascii="Times" w:hAnsi="Times"/>
+        </w:rPr>
+        <w:t xml:space="preserve">7) </w:t>
+      </w:r>
+      <w:r>
+        <w:rPr>
+          <w:rFonts w:ascii="Times" w:hAnsi="Times"/>
+          <w:i/>
+        </w:rPr>
+        <w:t>Predictive models for Sigma AKT using multi-omic data</w:t>
+      </w:r>
+    </w:p>
+    <w:p>
+      <w:pPr>
+        <w:ind w:left="720"/>
+        <w:rPr>
+          <w:rFonts w:ascii="Times" w:hAnsi="Times"/>
+        </w:rPr>
+      </w:pPr>
+      <w:r>
+        <w:rPr>
+          <w:rFonts w:ascii="Times" w:hAnsi="Times"/>
+          <w:i/>
+        </w:rPr>
+        <w:t>-</w:t>
+      </w:r>
+      <w:r>
+        <w:rPr>
+          <w:rFonts w:ascii="Times" w:hAnsi="Times"/>
+        </w:rPr>
+        <w:t>Building the model (method)</w:t>
+      </w:r>
+    </w:p>
+    <w:p>
+      <w:pPr>
+        <w:ind w:left="720"/>
+        <w:rPr>
+          <w:rFonts w:ascii="Times" w:hAnsi="Times"/>
+        </w:rPr>
+      </w:pPr>
+      <w:r>
+        <w:rPr>
+          <w:rFonts w:ascii="Times" w:hAnsi="Times"/>
+        </w:rPr>
+        <w:t>- Testing the model</w:t>
+      </w:r>
+    </w:p>
+    <w:p>
+      <w:pPr>
+        <w:rPr>
+          <w:rFonts w:ascii="Times" w:hAnsi="Times"/>
+        </w:rPr>
+      </w:pPr>
+      <w:r>
+        <w:rPr>
+          <w:rFonts w:ascii="Times" w:hAnsi="Times"/>
+        </w:rPr>
+        <w:tab/>
+      </w:r>
+      <w:r>
+        <w:rPr>
+          <w:rFonts w:ascii="Times" w:hAnsi="Times"/>
+        </w:rPr>
+        <w:tab/>
+        <w:t>1) Publically available data</w:t>
+      </w:r>
+    </w:p>
+    <w:p>
+      <w:pPr>
+        <w:ind w:left="720"/>
+        <w:rPr>
+          <w:rFonts w:ascii="Times" w:hAnsi="Times"/>
+        </w:rPr>
+      </w:pPr>
+      <w:r>
+        <w:rPr>
+          <w:rFonts w:ascii="Times" w:hAnsi="Times"/>
+        </w:rPr>
+        <w:tab/>
+      </w:r>
+      <w:r>
+        <w:rPr>
+          <w:rFonts w:ascii="Times" w:hAnsi="Times"/>
+        </w:rPr>
+        <w:tab/>
+        <w:t>- GDSC or CCLE</w:t>
+      </w:r>
+    </w:p>
+    <w:p>
+      <w:pPr>
+        <w:ind w:left="720"/>
+        <w:rPr>
+          <w:rFonts w:ascii="Times" w:hAnsi="Times"/>
+        </w:rPr>
+      </w:pPr>
+      <w:r>
+        <w:rPr>
+          <w:rFonts w:ascii="Times" w:hAnsi="Times"/>
+        </w:rPr>
+        <w:tab/>
+      </w:r>
+      <w:r>
+        <w:rPr>
+          <w:rFonts w:ascii="Times" w:hAnsi="Times"/>
+        </w:rPr>
+        <w:tab/>
+        <w:t>- Probably can’t do with TCGA</w:t>
+      </w:r>
+    </w:p>
+    <w:p>
+      <w:pPr>
+        <w:ind w:left="720"/>
+        <w:rPr>
+          <w:rFonts w:ascii="Times" w:hAnsi="Times"/>
+        </w:rPr>
+      </w:pPr>
+      <w:r>
+        <w:rPr>
+          <w:rFonts w:ascii="Times" w:hAnsi="Times"/>
+        </w:rPr>
+        <w:tab/>
+        <w:t>2) Breast cancer cell lines in the lab</w:t>
+      </w:r>
+    </w:p>
+    <w:p>
+      <w:pPr>
+        <w:ind w:left="1440"/>
+        <w:rPr>
+          <w:rFonts w:ascii="Times" w:hAnsi="Times"/>
+        </w:rPr>
+      </w:pPr>
+      <w:r>
+        <w:rPr>
+          <w:rFonts w:ascii="Times" w:hAnsi="Times"/>
+        </w:rPr>
+        <w:t>3)</w:t>
+      </w:r>
+      <w:r>
+        <w:rPr>
+          <w:rFonts w:ascii="Times" w:hAnsi="Times"/>
+          <w:i/>
+        </w:rPr>
+        <w:t xml:space="preserve"> </w:t>
+      </w:r>
+      <w:r>
+        <w:rPr>
+          <w:rFonts w:ascii="Times" w:hAnsi="Times"/>
+        </w:rPr>
+        <w:t>Patient cells pleural effusions</w:t>
+      </w:r>
+    </w:p>
+    <w:p>
+      <w:pPr>
+        <w:ind w:left="1440"/>
+        <w:rPr>
+          <w:rFonts w:ascii="Times" w:hAnsi="Times"/>
+        </w:rPr>
+      </w:pPr>
+      <w:r>
+        <w:rPr>
+          <w:rFonts w:ascii="Times" w:hAnsi="Times"/>
+        </w:rPr>
+        <w:tab/>
+        <w:t xml:space="preserve">- Test the EC50 for </w:t>
+      </w:r>
+      <w:proofErr w:type="spellStart"/>
+      <w:r>
+        <w:rPr>
+          <w:rFonts w:ascii="Times" w:hAnsi="Times"/>
+        </w:rPr>
+        <w:t>sigmaAKT</w:t>
+      </w:r>
+      <w:proofErr w:type="spellEnd"/>
+      <w:r>
+        <w:rPr>
+          <w:rFonts w:ascii="Times" w:hAnsi="Times"/>
+        </w:rPr>
+        <w:t xml:space="preserve"> </w:t>
+      </w:r>
+    </w:p>
+    <w:p>
+      <w:pPr>
+        <w:ind w:left="1440"/>
+        <w:rPr>
+          <w:rFonts w:ascii="Times" w:hAnsi="Times"/>
+        </w:rPr>
+      </w:pPr>
+      <w:r>
+        <w:rPr>
+          <w:rFonts w:ascii="Times" w:hAnsi="Times"/>
+        </w:rPr>
+        <w:t>4) Contribution of adding multi-omic data</w:t>
+      </w:r>
+    </w:p>
+    <w:p>
+      <w:pPr>
+        <w:rPr>
+          <w:rFonts w:ascii="Times" w:hAnsi="Times"/>
+        </w:rPr>
+      </w:pPr>
+    </w:p>
+    <w:p>
+      <w:pPr>
+        <w:rPr>
+          <w:rFonts w:ascii="Times" w:hAnsi="Times"/>
+        </w:rPr>
+      </w:pPr>
+    </w:p>
+    <w:p>
+      <w:pPr>
+        <w:rPr>
+          <w:rFonts w:ascii="Times" w:hAnsi="Times"/>
+          <w:i/>
+        </w:rPr>
+      </w:pPr>
+      <w:r>
+        <w:rPr>
+          <w:rFonts w:ascii="Times" w:hAnsi="Times"/>
+          <w:i/>
+        </w:rPr>
+        <w:t>2)</w:t>
+      </w:r>
+      <w:r>
+        <w:rPr>
+          <w:rFonts w:ascii="Times" w:hAnsi="Times"/>
+          <w:i/>
+        </w:rPr>
+        <w:t xml:space="preserve"> Are m</w:t>
+      </w:r>
+      <w:r>
+        <w:rPr>
+          <w:rFonts w:ascii="Times" w:hAnsi="Times"/>
+          <w:i/>
+        </w:rPr>
+        <w:t xml:space="preserve">ulti-pathway prediction better predict than single pathway </w:t>
+      </w:r>
+      <w:r>
+        <w:rPr>
+          <w:rFonts w:ascii="Times" w:hAnsi="Times"/>
+          <w:i/>
+        </w:rPr>
+        <w:t>?</w:t>
+      </w:r>
+    </w:p>
+    <w:p>
+      <w:pPr>
+        <w:rPr>
+          <w:rFonts w:ascii="Times" w:hAnsi="Times"/>
+        </w:rPr>
+      </w:pPr>
+      <w:r>
+        <w:rPr>
+          <w:rFonts w:ascii="Times" w:hAnsi="Times"/>
+          <w:i/>
+        </w:rPr>
+        <w:tab/>
+      </w:r>
+      <w:r>
+        <w:rPr>
+          <w:rFonts w:ascii="Times" w:hAnsi="Times"/>
+        </w:rPr>
+        <w:t>- Describe which pathways work best together for predictions</w:t>
+      </w:r>
+    </w:p>
+    <w:p>
+      <w:pPr>
+        <w:rPr>
+          <w:rFonts w:ascii="Times" w:hAnsi="Times"/>
+        </w:rPr>
+      </w:pPr>
+      <w:r>
+        <w:rPr>
+          <w:rFonts w:ascii="Times" w:hAnsi="Times"/>
+        </w:rPr>
+        <w:tab/>
+        <w:t xml:space="preserve">- Table with prediction/drug response correlations and p-values. </w:t>
+      </w:r>
+    </w:p>
+    <w:p>
+      <w:pPr>
+        <w:rPr>
+          <w:rFonts w:ascii="Times" w:hAnsi="Times"/>
+          <w:i/>
+        </w:rPr>
+      </w:pPr>
+    </w:p>
+    <w:p>
+      <w:pPr>
+        <w:rPr>
+          <w:rFonts w:ascii="Times" w:hAnsi="Times"/>
+        </w:rPr>
+      </w:pPr>
+    </w:p>
+    <w:p>
+      <w:pPr>
+        <w:rPr>
+          <w:rFonts w:ascii="Times" w:hAnsi="Times"/>
+        </w:rPr>
+      </w:pPr>
+    </w:p>
+    <w:p>
+      <w:pPr>
+        <w:rPr>
+          <w:rFonts w:ascii="Times" w:hAnsi="Times"/>
+        </w:rPr>
+      </w:pPr>
+    </w:p>
+    <w:p>
+      <w:pPr>
+        <w:rPr>
+          <w:rFonts w:ascii="Times" w:hAnsi="Times"/>
+        </w:rPr>
+      </w:pPr>
+    </w:p>
+    <w:p>
+      <w:pPr>
+        <w:rPr>
+          <w:rFonts w:ascii="Times" w:hAnsi="Times"/>
+          <w:i/>
+        </w:rPr>
+      </w:pPr>
+      <w:r>
+        <w:rPr>
+          <w:rFonts w:ascii="Times" w:hAnsi="Times"/>
+        </w:rPr>
+        <w:t xml:space="preserve">4) </w:t>
+      </w:r>
+      <w:r>
+        <w:rPr>
+          <w:rFonts w:ascii="Times" w:hAnsi="Times"/>
+          <w:i/>
+        </w:rPr>
+        <w:t>Other ideas</w:t>
+      </w:r>
+    </w:p>
+    <w:p>
+      <w:pPr>
+        <w:rPr>
+          <w:rFonts w:ascii="Times" w:hAnsi="Times"/>
+          <w:i/>
+        </w:rPr>
+      </w:pPr>
+      <w:r>
+        <w:rPr>
+          <w:rFonts w:ascii="Times" w:hAnsi="Times"/>
+          <w:i/>
+        </w:rPr>
+        <w:tab/>
+        <w:t xml:space="preserve">- IGF1R pathway activation and response to AKT </w:t>
+      </w:r>
+      <w:proofErr w:type="spellStart"/>
+      <w:r>
+        <w:rPr>
+          <w:rFonts w:ascii="Times" w:hAnsi="Times"/>
+          <w:i/>
+        </w:rPr>
+        <w:t>inhibitiors</w:t>
+      </w:r>
+      <w:proofErr w:type="spellEnd"/>
+    </w:p>
+    <w:p>
+      <w:pPr>
+        <w:rPr>
+          <w:rFonts w:ascii="Times" w:hAnsi="Times"/>
+          <w:b/>
+          <w:i/>
+        </w:rPr>
+      </w:pPr>
+      <w:r>
+        <w:rPr>
+          <w:rFonts w:ascii="Times" w:hAnsi="Times"/>
+          <w:i/>
+        </w:rPr>
+        <w:tab/>
+      </w:r>
+      <w:r>
+        <w:rPr>
+          <w:rFonts w:ascii="Times" w:hAnsi="Times"/>
+          <w:b/>
+          <w:i/>
+        </w:rPr>
+        <w:t xml:space="preserve">- AKT pathway response to AKT inhibitors, Pi3k inhibitors. </w:t>
+      </w:r>
+    </w:p>
+    <w:p>
+      <w:pPr>
+        <w:rPr>
+          <w:rFonts w:ascii="Times" w:hAnsi="Times"/>
+          <w:b/>
+          <w:i/>
+        </w:rPr>
+      </w:pPr>
+      <w:r>
+        <w:rPr>
+          <w:rFonts w:ascii="Times" w:hAnsi="Times"/>
+          <w:b/>
+          <w:i/>
+        </w:rPr>
+        <w:tab/>
+        <w:t>- HER2 response to AKT and PI3K drugs</w:t>
+      </w:r>
+    </w:p>
+    <w:p>
+      <w:pPr>
+        <w:rPr>
+          <w:rFonts w:ascii="Times" w:hAnsi="Times"/>
+          <w:i/>
+        </w:rPr>
+      </w:pPr>
+      <w:r>
+        <w:rPr>
+          <w:rFonts w:ascii="Times" w:hAnsi="Times"/>
+          <w:i/>
+        </w:rPr>
+        <w:tab/>
+        <w:t>- ERK pathway response to PI3K, mTOR, and AKT drugs</w:t>
+      </w:r>
+    </w:p>
+    <w:p>
+      <w:pPr>
+        <w:rPr>
+          <w:rFonts w:ascii="Times" w:hAnsi="Times"/>
+          <w:i/>
+        </w:rPr>
+      </w:pPr>
+      <w:r>
+        <w:rPr>
+          <w:rFonts w:ascii="Times" w:hAnsi="Times"/>
+          <w:i/>
+        </w:rPr>
+        <w:tab/>
         <w:t xml:space="preserve">- </w:t>
       </w:r>
-      <w:proofErr w:type="spellStart"/>
-      <w:r>
-        <w:rPr>
-          <w:rFonts w:ascii="Times" w:hAnsi="Times"/>
-        </w:rPr>
-        <w:t>GDSC</w:t>
-      </w:r>
-      <w:proofErr w:type="spellEnd"/>
-      <w:r>
-        <w:rPr>
-          <w:rFonts w:ascii="Times" w:hAnsi="Times"/>
-        </w:rPr>
-        <w:t xml:space="preserve"> or </w:t>
-      </w:r>
-      <w:proofErr w:type="spellStart"/>
-      <w:r>
-        <w:rPr>
-          <w:rFonts w:ascii="Times" w:hAnsi="Times"/>
-        </w:rPr>
-        <w:t>CCLE</w:t>
-      </w:r>
-      <w:proofErr w:type="spellEnd"/>
-    </w:p>
-    <w:p>
-      <w:pPr>
-        <w:ind w:left="720"/>
-        <w:rPr>
-          <w:rFonts w:ascii="Times" w:hAnsi="Times"/>
-        </w:rPr>
-      </w:pPr>
-      <w:r>
-        <w:rPr>
-          <w:rFonts w:ascii="Times" w:hAnsi="Times"/>
-        </w:rPr>
-        <w:tab/>
-      </w:r>
-      <w:r>
-        <w:rPr>
-          <w:rFonts w:ascii="Times" w:hAnsi="Times"/>
-        </w:rPr>
-        <w:tab/>
-        <w:t>- Probably can’t do with TCGA</w:t>
-      </w:r>
-    </w:p>
-    <w:p>
-      <w:pPr>
-        <w:ind w:left="720"/>
-        <w:rPr>
-          <w:rFonts w:ascii="Times" w:hAnsi="Times"/>
-        </w:rPr>
-      </w:pPr>
-      <w:r>
-        <w:rPr>
-          <w:rFonts w:ascii="Times" w:hAnsi="Times"/>
-        </w:rPr>
-        <w:tab/>
-        <w:t>2) Breast cancer cell lines in the lab</w:t>
-      </w:r>
-    </w:p>
-    <w:p>
-      <w:pPr>
-        <w:ind w:left="1440"/>
-        <w:rPr>
-          <w:rFonts w:ascii="Times" w:hAnsi="Times"/>
-        </w:rPr>
-      </w:pPr>
-      <w:r>
-        <w:rPr>
-          <w:rFonts w:ascii="Times" w:hAnsi="Times"/>
-        </w:rPr>
-        <w:t>3)</w:t>
+    </w:p>
+    <w:p>
+      <w:pPr>
+        <w:rPr>
+          <w:rFonts w:ascii="Times" w:hAnsi="Times"/>
+        </w:rPr>
+      </w:pPr>
+    </w:p>
+    <w:p>
+      <w:pPr>
+        <w:rPr>
+          <w:rFonts w:ascii="Times" w:hAnsi="Times"/>
+          <w:i/>
+        </w:rPr>
+      </w:pPr>
+      <w:r>
+        <w:rPr>
+          <w:rFonts w:ascii="Times" w:hAnsi="Times"/>
+          <w:i/>
+        </w:rPr>
+        <w:t>5</w:t>
+      </w:r>
+      <w:r>
+        <w:rPr>
+          <w:rFonts w:ascii="Times" w:hAnsi="Times"/>
+          <w:i/>
+        </w:rPr>
+        <w:t>)</w:t>
       </w:r>
       <w:r>
         <w:rPr>
@@ -1541,637 +1885,6 @@
       <w:r>
         <w:rPr>
           <w:rFonts w:ascii="Times" w:hAnsi="Times"/>
-        </w:rPr>
-        <w:t>Patient cells pleural effusions</w:t>
-      </w:r>
-    </w:p>
-    <w:p>
-      <w:pPr>
-        <w:ind w:left="1440"/>
-        <w:rPr>
-          <w:rFonts w:ascii="Times" w:hAnsi="Times"/>
-        </w:rPr>
-      </w:pPr>
-      <w:r>
-        <w:rPr>
-          <w:rFonts w:ascii="Times" w:hAnsi="Times"/>
-        </w:rPr>
-        <w:tab/>
-        <w:t xml:space="preserve">- Test the </w:t>
-      </w:r>
-      <w:proofErr w:type="spellStart"/>
-      <w:r>
-        <w:rPr>
-          <w:rFonts w:ascii="Times" w:hAnsi="Times"/>
-        </w:rPr>
-        <w:t>EC50</w:t>
-      </w:r>
-      <w:proofErr w:type="spellEnd"/>
-      <w:r>
-        <w:rPr>
-          <w:rFonts w:ascii="Times" w:hAnsi="Times"/>
-        </w:rPr>
-        <w:t xml:space="preserve"> for </w:t>
-      </w:r>
-      <w:proofErr w:type="spellStart"/>
-      <w:r>
-        <w:rPr>
-          <w:rFonts w:ascii="Times" w:hAnsi="Times"/>
-        </w:rPr>
-        <w:t>sigmaAKT</w:t>
-      </w:r>
-      <w:proofErr w:type="spellEnd"/>
-      <w:r>
-        <w:rPr>
-          <w:rFonts w:ascii="Times" w:hAnsi="Times"/>
-        </w:rPr>
-        <w:t xml:space="preserve"> </w:t>
-      </w:r>
-    </w:p>
-    <w:p>
-      <w:pPr>
-        <w:ind w:left="1440"/>
-        <w:rPr>
-          <w:rFonts w:ascii="Times" w:hAnsi="Times"/>
-        </w:rPr>
-      </w:pPr>
-    </w:p>
-    <w:p>
-      <w:pPr>
-        <w:rPr>
-          <w:rFonts w:ascii="Times" w:hAnsi="Times"/>
-          <w:i/>
-        </w:rPr>
-      </w:pPr>
-      <w:r>
-        <w:rPr>
-          <w:rFonts w:ascii="Times" w:hAnsi="Times"/>
-        </w:rPr>
-        <w:t xml:space="preserve">7) </w:t>
-      </w:r>
-      <w:r>
-        <w:rPr>
-          <w:rFonts w:ascii="Times" w:hAnsi="Times"/>
-          <w:i/>
-        </w:rPr>
-        <w:t>Predictive models for Sigma AKT using multi-omic data</w:t>
-      </w:r>
-    </w:p>
-    <w:p>
-      <w:pPr>
-        <w:ind w:left="720"/>
-        <w:rPr>
-          <w:rFonts w:ascii="Times" w:hAnsi="Times"/>
-        </w:rPr>
-      </w:pPr>
-      <w:r>
-        <w:rPr>
-          <w:rFonts w:ascii="Times" w:hAnsi="Times"/>
-          <w:i/>
-        </w:rPr>
-        <w:t>-</w:t>
-      </w:r>
-      <w:r>
-        <w:rPr>
-          <w:rFonts w:ascii="Times" w:hAnsi="Times"/>
-        </w:rPr>
-        <w:t>Building the model (method)</w:t>
-      </w:r>
-    </w:p>
-    <w:p>
-      <w:pPr>
-        <w:ind w:left="720"/>
-        <w:rPr>
-          <w:rFonts w:ascii="Times" w:hAnsi="Times"/>
-        </w:rPr>
-      </w:pPr>
-      <w:r>
-        <w:rPr>
-          <w:rFonts w:ascii="Times" w:hAnsi="Times"/>
-        </w:rPr>
-        <w:t>- Testing the model</w:t>
-      </w:r>
-    </w:p>
-    <w:p>
-      <w:pPr>
-        <w:rPr>
-          <w:rFonts w:ascii="Times" w:hAnsi="Times"/>
-        </w:rPr>
-      </w:pPr>
-      <w:r>
-        <w:rPr>
-          <w:rFonts w:ascii="Times" w:hAnsi="Times"/>
-        </w:rPr>
-        <w:tab/>
-      </w:r>
-      <w:r>
-        <w:rPr>
-          <w:rFonts w:ascii="Times" w:hAnsi="Times"/>
-        </w:rPr>
-        <w:tab/>
-        <w:t>1) Publically available data</w:t>
-      </w:r>
-    </w:p>
-    <w:p>
-      <w:pPr>
-        <w:ind w:left="720"/>
-        <w:rPr>
-          <w:rFonts w:ascii="Times" w:hAnsi="Times"/>
-        </w:rPr>
-      </w:pPr>
-      <w:r>
-        <w:rPr>
-          <w:rFonts w:ascii="Times" w:hAnsi="Times"/>
-        </w:rPr>
-        <w:tab/>
-      </w:r>
-      <w:r>
-        <w:rPr>
-          <w:rFonts w:ascii="Times" w:hAnsi="Times"/>
-        </w:rPr>
-        <w:tab/>
-        <w:t xml:space="preserve">- </w:t>
-      </w:r>
-      <w:proofErr w:type="spellStart"/>
-      <w:r>
-        <w:rPr>
-          <w:rFonts w:ascii="Times" w:hAnsi="Times"/>
-        </w:rPr>
-        <w:t>GDSC</w:t>
-      </w:r>
-      <w:proofErr w:type="spellEnd"/>
-      <w:r>
-        <w:rPr>
-          <w:rFonts w:ascii="Times" w:hAnsi="Times"/>
-        </w:rPr>
-        <w:t xml:space="preserve"> or </w:t>
-      </w:r>
-      <w:proofErr w:type="spellStart"/>
-      <w:r>
-        <w:rPr>
-          <w:rFonts w:ascii="Times" w:hAnsi="Times"/>
-        </w:rPr>
-        <w:t>CCLE</w:t>
-      </w:r>
-      <w:proofErr w:type="spellEnd"/>
-    </w:p>
-    <w:p>
-      <w:pPr>
-        <w:ind w:left="720"/>
-        <w:rPr>
-          <w:rFonts w:ascii="Times" w:hAnsi="Times"/>
-        </w:rPr>
-      </w:pPr>
-      <w:r>
-        <w:rPr>
-          <w:rFonts w:ascii="Times" w:hAnsi="Times"/>
-        </w:rPr>
-        <w:tab/>
-      </w:r>
-      <w:r>
-        <w:rPr>
-          <w:rFonts w:ascii="Times" w:hAnsi="Times"/>
-        </w:rPr>
-        <w:tab/>
-        <w:t>- Probably can’t do with TCGA</w:t>
-      </w:r>
-    </w:p>
-    <w:p>
-      <w:pPr>
-        <w:ind w:left="720"/>
-        <w:rPr>
-          <w:rFonts w:ascii="Times" w:hAnsi="Times"/>
-        </w:rPr>
-      </w:pPr>
-      <w:r>
-        <w:rPr>
-          <w:rFonts w:ascii="Times" w:hAnsi="Times"/>
-        </w:rPr>
-        <w:tab/>
-        <w:t>2) Breast cancer cell lines in the lab</w:t>
-      </w:r>
-    </w:p>
-    <w:p>
-      <w:pPr>
-        <w:ind w:left="1440"/>
-        <w:rPr>
-          <w:rFonts w:ascii="Times" w:hAnsi="Times"/>
-        </w:rPr>
-      </w:pPr>
-      <w:r>
-        <w:rPr>
-          <w:rFonts w:ascii="Times" w:hAnsi="Times"/>
-        </w:rPr>
-        <w:t>3)</w:t>
-      </w:r>
-      <w:r>
-        <w:rPr>
-          <w:rFonts w:ascii="Times" w:hAnsi="Times"/>
-          <w:i/>
-        </w:rPr>
-        <w:t xml:space="preserve"> </w:t>
-      </w:r>
-      <w:r>
-        <w:rPr>
-          <w:rFonts w:ascii="Times" w:hAnsi="Times"/>
-        </w:rPr>
-        <w:t>Patient cells pleural effusions</w:t>
-      </w:r>
-    </w:p>
-    <w:p>
-      <w:pPr>
-        <w:ind w:left="1440"/>
-        <w:rPr>
-          <w:rFonts w:ascii="Times" w:hAnsi="Times"/>
-        </w:rPr>
-      </w:pPr>
-      <w:r>
-        <w:rPr>
-          <w:rFonts w:ascii="Times" w:hAnsi="Times"/>
-        </w:rPr>
-        <w:tab/>
-        <w:t xml:space="preserve">- Test the </w:t>
-      </w:r>
-      <w:proofErr w:type="spellStart"/>
-      <w:r>
-        <w:rPr>
-          <w:rFonts w:ascii="Times" w:hAnsi="Times"/>
-        </w:rPr>
-        <w:t>EC50</w:t>
-      </w:r>
-      <w:proofErr w:type="spellEnd"/>
-      <w:r>
-        <w:rPr>
-          <w:rFonts w:ascii="Times" w:hAnsi="Times"/>
-        </w:rPr>
-        <w:t xml:space="preserve"> for </w:t>
-      </w:r>
-      <w:proofErr w:type="spellStart"/>
-      <w:r>
-        <w:rPr>
-          <w:rFonts w:ascii="Times" w:hAnsi="Times"/>
-        </w:rPr>
-        <w:t>sigmaAKT</w:t>
-      </w:r>
-      <w:proofErr w:type="spellEnd"/>
-      <w:r>
-        <w:rPr>
-          <w:rFonts w:ascii="Times" w:hAnsi="Times"/>
-        </w:rPr>
-        <w:t xml:space="preserve"> </w:t>
-      </w:r>
-    </w:p>
-    <w:p>
-      <w:pPr>
-        <w:ind w:left="1440"/>
-        <w:rPr>
-          <w:rFonts w:ascii="Times" w:hAnsi="Times"/>
-        </w:rPr>
-      </w:pPr>
-      <w:r>
-        <w:rPr>
-          <w:rFonts w:ascii="Times" w:hAnsi="Times"/>
-        </w:rPr>
-        <w:t>4) Contribution of adding multi-omic data</w:t>
-      </w:r>
-    </w:p>
-    <w:p>
-      <w:pPr>
-        <w:rPr>
-          <w:rFonts w:ascii="Times" w:hAnsi="Times"/>
-        </w:rPr>
-      </w:pPr>
-    </w:p>
-    <w:p>
-      <w:pPr>
-        <w:rPr>
-          <w:rFonts w:ascii="Times" w:hAnsi="Times"/>
-        </w:rPr>
-      </w:pPr>
-    </w:p>
-    <w:p>
-      <w:pPr>
-        <w:rPr>
-          <w:rFonts w:ascii="Times" w:hAnsi="Times"/>
-          <w:i/>
-        </w:rPr>
-      </w:pPr>
-      <w:r>
-        <w:rPr>
-          <w:rFonts w:ascii="Times" w:hAnsi="Times"/>
-          <w:i/>
-        </w:rPr>
-        <w:t>2)</w:t>
-      </w:r>
-      <w:r>
-        <w:rPr>
-          <w:rFonts w:ascii="Times" w:hAnsi="Times"/>
-          <w:i/>
-        </w:rPr>
-        <w:t xml:space="preserve"> Are m</w:t>
-      </w:r>
-      <w:r>
-        <w:rPr>
-          <w:rFonts w:ascii="Times" w:hAnsi="Times"/>
-          <w:i/>
-        </w:rPr>
-        <w:t xml:space="preserve">ulti-pathway prediction better predict than single </w:t>
-      </w:r>
-      <w:proofErr w:type="gramStart"/>
-      <w:r>
-        <w:rPr>
-          <w:rFonts w:ascii="Times" w:hAnsi="Times"/>
-          <w:i/>
-        </w:rPr>
-        <w:t xml:space="preserve">pathway </w:t>
-      </w:r>
-      <w:r>
-        <w:rPr>
-          <w:rFonts w:ascii="Times" w:hAnsi="Times"/>
-          <w:i/>
-        </w:rPr>
-        <w:t>?</w:t>
-      </w:r>
-      <w:proofErr w:type="gramEnd"/>
-    </w:p>
-    <w:p>
-      <w:pPr>
-        <w:rPr>
-          <w:rFonts w:ascii="Times" w:hAnsi="Times"/>
-        </w:rPr>
-      </w:pPr>
-      <w:r>
-        <w:rPr>
-          <w:rFonts w:ascii="Times" w:hAnsi="Times"/>
-          <w:i/>
-        </w:rPr>
-        <w:tab/>
-      </w:r>
-      <w:r>
-        <w:rPr>
-          <w:rFonts w:ascii="Times" w:hAnsi="Times"/>
-        </w:rPr>
-        <w:t>- Describe which pathways work best together for predictions</w:t>
-      </w:r>
-    </w:p>
-    <w:p>
-      <w:pPr>
-        <w:rPr>
-          <w:rFonts w:ascii="Times" w:hAnsi="Times"/>
-        </w:rPr>
-      </w:pPr>
-      <w:r>
-        <w:rPr>
-          <w:rFonts w:ascii="Times" w:hAnsi="Times"/>
-        </w:rPr>
-        <w:tab/>
-        <w:t xml:space="preserve">- Table with prediction/drug response correlations and p-values. </w:t>
-      </w:r>
-    </w:p>
-    <w:p>
-      <w:pPr>
-        <w:rPr>
-          <w:rFonts w:ascii="Times" w:hAnsi="Times"/>
-          <w:i/>
-        </w:rPr>
-      </w:pPr>
-    </w:p>
-    <w:p>
-      <w:pPr>
-        <w:rPr>
-          <w:rFonts w:ascii="Times" w:hAnsi="Times"/>
-        </w:rPr>
-      </w:pPr>
-    </w:p>
-    <w:p>
-      <w:pPr>
-        <w:rPr>
-          <w:rFonts w:ascii="Times" w:hAnsi="Times"/>
-        </w:rPr>
-      </w:pPr>
-    </w:p>
-    <w:p>
-      <w:pPr>
-        <w:rPr>
-          <w:rFonts w:ascii="Times" w:hAnsi="Times"/>
-        </w:rPr>
-      </w:pPr>
-    </w:p>
-    <w:p>
-      <w:pPr>
-        <w:rPr>
-          <w:rFonts w:ascii="Times" w:hAnsi="Times"/>
-        </w:rPr>
-      </w:pPr>
-    </w:p>
-    <w:p>
-      <w:pPr>
-        <w:rPr>
-          <w:rFonts w:ascii="Times" w:hAnsi="Times"/>
-          <w:i/>
-        </w:rPr>
-      </w:pPr>
-      <w:r>
-        <w:rPr>
-          <w:rFonts w:ascii="Times" w:hAnsi="Times"/>
-        </w:rPr>
-        <w:t xml:space="preserve">4) </w:t>
-      </w:r>
-      <w:r>
-        <w:rPr>
-          <w:rFonts w:ascii="Times" w:hAnsi="Times"/>
-          <w:i/>
-        </w:rPr>
-        <w:t>Other ideas</w:t>
-      </w:r>
-    </w:p>
-    <w:p>
-      <w:pPr>
-        <w:rPr>
-          <w:rFonts w:ascii="Times" w:hAnsi="Times"/>
-          <w:i/>
-        </w:rPr>
-      </w:pPr>
-      <w:r>
-        <w:rPr>
-          <w:rFonts w:ascii="Times" w:hAnsi="Times"/>
-          <w:i/>
-        </w:rPr>
-        <w:tab/>
-        <w:t xml:space="preserve">- </w:t>
-      </w:r>
-      <w:proofErr w:type="spellStart"/>
-      <w:r>
-        <w:rPr>
-          <w:rFonts w:ascii="Times" w:hAnsi="Times"/>
-          <w:i/>
-        </w:rPr>
-        <w:t>IGF1R</w:t>
-      </w:r>
-      <w:proofErr w:type="spellEnd"/>
-      <w:r>
-        <w:rPr>
-          <w:rFonts w:ascii="Times" w:hAnsi="Times"/>
-          <w:i/>
-        </w:rPr>
-        <w:t xml:space="preserve"> pathway activation and response to AKT </w:t>
-      </w:r>
-      <w:proofErr w:type="spellStart"/>
-      <w:r>
-        <w:rPr>
-          <w:rFonts w:ascii="Times" w:hAnsi="Times"/>
-          <w:i/>
-        </w:rPr>
-        <w:t>inhibitiors</w:t>
-      </w:r>
-      <w:proofErr w:type="spellEnd"/>
-    </w:p>
-    <w:p>
-      <w:pPr>
-        <w:rPr>
-          <w:rFonts w:ascii="Times" w:hAnsi="Times"/>
-          <w:b/>
-          <w:i/>
-        </w:rPr>
-      </w:pPr>
-      <w:r>
-        <w:rPr>
-          <w:rFonts w:ascii="Times" w:hAnsi="Times"/>
-          <w:i/>
-        </w:rPr>
-        <w:tab/>
-      </w:r>
-      <w:r>
-        <w:rPr>
-          <w:rFonts w:ascii="Times" w:hAnsi="Times"/>
-          <w:b/>
-          <w:i/>
-        </w:rPr>
-        <w:t xml:space="preserve">- AKT pathway response to AKT inhibitors, </w:t>
-      </w:r>
-      <w:proofErr w:type="spellStart"/>
-      <w:r>
-        <w:rPr>
-          <w:rFonts w:ascii="Times" w:hAnsi="Times"/>
-          <w:b/>
-          <w:i/>
-        </w:rPr>
-        <w:t>Pi3k</w:t>
-      </w:r>
-      <w:proofErr w:type="spellEnd"/>
-      <w:r>
-        <w:rPr>
-          <w:rFonts w:ascii="Times" w:hAnsi="Times"/>
-          <w:b/>
-          <w:i/>
-        </w:rPr>
-        <w:t xml:space="preserve"> inhibitors. </w:t>
-      </w:r>
-    </w:p>
-    <w:p>
-      <w:pPr>
-        <w:rPr>
-          <w:rFonts w:ascii="Times" w:hAnsi="Times"/>
-          <w:b/>
-          <w:i/>
-        </w:rPr>
-      </w:pPr>
-      <w:r>
-        <w:rPr>
-          <w:rFonts w:ascii="Times" w:hAnsi="Times"/>
-          <w:b/>
-          <w:i/>
-        </w:rPr>
-        <w:tab/>
-        <w:t>- HER2 response to AKT and PI3K drugs</w:t>
-      </w:r>
-    </w:p>
-    <w:p>
-      <w:pPr>
-        <w:rPr>
-          <w:rFonts w:ascii="Times" w:hAnsi="Times"/>
-          <w:i/>
-        </w:rPr>
-      </w:pPr>
-      <w:r>
-        <w:rPr>
-          <w:rFonts w:ascii="Times" w:hAnsi="Times"/>
-          <w:i/>
-        </w:rPr>
-        <w:tab/>
-        <w:t xml:space="preserve">- ERK pathway response to PI3K, </w:t>
-      </w:r>
-      <w:proofErr w:type="spellStart"/>
-      <w:r>
-        <w:rPr>
-          <w:rFonts w:ascii="Times" w:hAnsi="Times"/>
-          <w:i/>
-        </w:rPr>
-        <w:t>mTOR</w:t>
-      </w:r>
-      <w:proofErr w:type="spellEnd"/>
-      <w:r>
-        <w:rPr>
-          <w:rFonts w:ascii="Times" w:hAnsi="Times"/>
-          <w:i/>
-        </w:rPr>
-        <w:t>, and AKT drugs</w:t>
-      </w:r>
-    </w:p>
-    <w:p>
-      <w:pPr>
-        <w:rPr>
-          <w:rFonts w:ascii="Times" w:hAnsi="Times"/>
-          <w:i/>
-        </w:rPr>
-      </w:pPr>
-      <w:r>
-        <w:rPr>
-          <w:rFonts w:ascii="Times" w:hAnsi="Times"/>
-          <w:i/>
-        </w:rPr>
-        <w:tab/>
-        <w:t xml:space="preserve">- </w:t>
-      </w:r>
-    </w:p>
-    <w:p>
-      <w:pPr>
-        <w:rPr>
-          <w:rFonts w:ascii="Times" w:hAnsi="Times"/>
-        </w:rPr>
-      </w:pPr>
-    </w:p>
-    <w:p>
-      <w:pPr>
-        <w:rPr>
-          <w:rFonts w:ascii="Times" w:hAnsi="Times"/>
-          <w:i/>
-        </w:rPr>
-      </w:pPr>
-      <w:r>
-        <w:rPr>
-          <w:rFonts w:ascii="Times" w:hAnsi="Times"/>
-          <w:i/>
-        </w:rPr>
-        <w:t>5</w:t>
-      </w:r>
-      <w:r>
-        <w:rPr>
-          <w:rFonts w:ascii="Times" w:hAnsi="Times"/>
-          <w:i/>
-        </w:rPr>
-        <w:t>)</w:t>
-      </w:r>
-      <w:r>
-        <w:rPr>
-          <w:rFonts w:ascii="Times" w:hAnsi="Times"/>
-          <w:i/>
-        </w:rPr>
-        <w:t xml:space="preserve"> </w:t>
-      </w:r>
-      <w:r>
-        <w:rPr>
-          <w:rFonts w:ascii="Times" w:hAnsi="Times"/>
           <w:i/>
         </w:rPr>
         <w:t>S</w:t>
@@ -2229,71 +1942,35 @@
         <w:rPr>
           <w:rFonts w:ascii="Times" w:hAnsi="Times"/>
         </w:rPr>
-        <w:t xml:space="preserve">What pathways are important in each subtype in breast cancer cell </w:t>
-      </w:r>
-      <w:proofErr w:type="gramStart"/>
-      <w:r>
-        <w:rPr>
-          <w:rFonts w:ascii="Times" w:hAnsi="Times"/>
-        </w:rPr>
-        <w:t>lines.</w:t>
-      </w:r>
-      <w:proofErr w:type="gramEnd"/>
-    </w:p>
-    <w:p>
-      <w:pPr>
-        <w:rPr>
-          <w:rFonts w:ascii="Times" w:hAnsi="Times"/>
-        </w:rPr>
-      </w:pPr>
-      <w:r>
-        <w:rPr>
-          <w:rFonts w:ascii="Times" w:hAnsi="Times"/>
-        </w:rPr>
-        <w:tab/>
-        <w:t>-</w:t>
-      </w:r>
-      <w:proofErr w:type="spellStart"/>
-      <w:r>
-        <w:rPr>
-          <w:rFonts w:ascii="Times" w:hAnsi="Times"/>
-        </w:rPr>
-        <w:t>ICBP</w:t>
-      </w:r>
-      <w:proofErr w:type="spellEnd"/>
-      <w:r>
-        <w:rPr>
-          <w:rFonts w:ascii="Times" w:hAnsi="Times"/>
-        </w:rPr>
-        <w:t xml:space="preserve"> correlation matrix between subtypes and drug predictions</w:t>
-      </w:r>
-    </w:p>
-    <w:p>
-      <w:pPr>
-        <w:rPr>
-          <w:rFonts w:ascii="Times" w:hAnsi="Times"/>
-        </w:rPr>
-      </w:pPr>
-      <w:r>
-        <w:rPr>
-          <w:rFonts w:ascii="Times" w:hAnsi="Times"/>
-        </w:rPr>
-        <w:tab/>
-        <w:t xml:space="preserve">-Validate in </w:t>
-      </w:r>
-      <w:proofErr w:type="spellStart"/>
-      <w:r>
-        <w:rPr>
-          <w:rFonts w:ascii="Times" w:hAnsi="Times"/>
-        </w:rPr>
-        <w:t>CCLE</w:t>
-      </w:r>
-      <w:proofErr w:type="spellEnd"/>
-      <w:r>
-        <w:rPr>
-          <w:rFonts w:ascii="Times" w:hAnsi="Times"/>
-        </w:rPr>
-        <w:t xml:space="preserve"> (need to do this)</w:t>
+        <w:t>What pathways are important in each subtype in breast cancer cell lines.</w:t>
+      </w:r>
+    </w:p>
+    <w:p>
+      <w:pPr>
+        <w:rPr>
+          <w:rFonts w:ascii="Times" w:hAnsi="Times"/>
+        </w:rPr>
+      </w:pPr>
+      <w:r>
+        <w:rPr>
+          <w:rFonts w:ascii="Times" w:hAnsi="Times"/>
+        </w:rPr>
+        <w:tab/>
+        <w:t>-ICBP correlation matrix between subtypes and drug predictions</w:t>
+      </w:r>
+    </w:p>
+    <w:p>
+      <w:pPr>
+        <w:rPr>
+          <w:rFonts w:ascii="Times" w:hAnsi="Times"/>
+        </w:rPr>
+      </w:pPr>
+      <w:r>
+        <w:rPr>
+          <w:rFonts w:ascii="Times" w:hAnsi="Times"/>
+        </w:rPr>
+        <w:tab/>
+        <w:t>-Validate in CCLE (need to do this)</w:t>
       </w:r>
     </w:p>
     <w:p>

</xml_diff>